<commit_message>
auto commit from PC (boot)
</commit_message>
<xml_diff>
--- a/6_sem/Data-bases__Ananiev/lab1/databases_lab1_Shulpov.docx
+++ b/6_sem/Data-bases__Ananiev/lab1/databases_lab1_Shulpov.docx
@@ -339,15 +339,7 @@
           <w:sz w:val="28"/>
           <w:szCs w:val="28"/>
         </w:rPr>
-        <w:t>Описание предметной области</w:t>
-      </w:r>
-      <w:r>
-        <w:rPr>
-          <w:rFonts w:ascii="Arial" w:hAnsi="Arial" w:cs="Arial"/>
-          <w:sz w:val="28"/>
-          <w:szCs w:val="28"/>
-        </w:rPr>
-        <w:t>»</w:t>
+        <w:t>Описание предметной области»</w:t>
       </w:r>
     </w:p>
     <w:p>
@@ -405,13 +397,6 @@
           <w:szCs w:val="28"/>
         </w:rPr>
         <w:tab/>
-      </w:r>
-      <w:r>
-        <w:rPr>
-          <w:rFonts w:ascii="Arial" w:hAnsi="Arial" w:cs="Arial"/>
-          <w:sz w:val="28"/>
-          <w:szCs w:val="28"/>
-        </w:rPr>
         <w:t>доцент</w:t>
       </w:r>
       <w:r>
@@ -445,13 +430,6 @@
           <w:szCs w:val="28"/>
         </w:rPr>
         <w:tab/>
-      </w:r>
-      <w:r>
-        <w:rPr>
-          <w:rFonts w:ascii="Arial" w:hAnsi="Arial" w:cs="Arial"/>
-          <w:sz w:val="28"/>
-          <w:szCs w:val="28"/>
-        </w:rPr>
         <w:t>Ананьев П.И.</w:t>
       </w:r>
     </w:p>
@@ -616,9 +594,44 @@
           <w:sz w:val="28"/>
           <w:szCs w:val="28"/>
         </w:rPr>
-        <w:t xml:space="preserve">Вариант </w:t>
-      </w:r>
-      <w:r>
+        <w:t>Вариант 34</w:t>
+      </w:r>
+    </w:p>
+    <w:p>
+      <w:pPr>
+        <w:rPr>
+          <w:rFonts w:ascii="Arial" w:hAnsi="Arial" w:cs="Arial"/>
+          <w:sz w:val="28"/>
+          <w:szCs w:val="28"/>
+        </w:rPr>
+      </w:pPr>
+      <w:r>
+        <w:rPr>
+          <w:rFonts w:ascii="Arial" w:hAnsi="Arial" w:cs="Arial"/>
+          <w:sz w:val="28"/>
+          <w:szCs w:val="28"/>
+        </w:rPr>
+        <w:t>Кадры студентов. Паспортные данные, группа, адрес родителей, изучаемый язык, размер стипендии, наличие места в общежитии (и</w:t>
+      </w:r>
+      <w:r>
+        <w:rPr>
+          <w:rFonts w:ascii="Arial" w:hAnsi="Arial" w:cs="Arial"/>
+          <w:sz w:val="28"/>
+          <w:szCs w:val="28"/>
+        </w:rPr>
+        <w:t>л</w:t>
+      </w:r>
+      <w:r>
+        <w:rPr>
+          <w:rFonts w:ascii="Arial" w:hAnsi="Arial" w:cs="Arial"/>
+          <w:sz w:val="28"/>
+          <w:szCs w:val="28"/>
+        </w:rPr>
+        <w:t>и потребность в нем).</w:t>
+      </w:r>
+    </w:p>
+    <w:p>
+      <w:pPr>
         <w:rPr>
           <w:rFonts w:ascii="Arial" w:hAnsi="Arial" w:cs="Arial"/>
           <w:b/>
@@ -626,44 +639,8 @@
           <w:sz w:val="28"/>
           <w:szCs w:val="28"/>
         </w:rPr>
-        <w:t>34</w:t>
-      </w:r>
-    </w:p>
-    <w:p>
-      <w:pPr>
-        <w:rPr>
-          <w:rFonts w:ascii="Arial" w:hAnsi="Arial" w:cs="Arial"/>
-          <w:sz w:val="28"/>
-          <w:szCs w:val="28"/>
-        </w:rPr>
-      </w:pPr>
-      <w:r>
-        <w:rPr>
-          <w:rFonts w:ascii="Arial" w:hAnsi="Arial" w:cs="Arial"/>
-          <w:sz w:val="28"/>
-          <w:szCs w:val="28"/>
-        </w:rPr>
-        <w:t>Кадры студентов. Паспортные данные, группа, адрес родителей, изучаемый язык, размер стипендии, наличие места в общежитии (и</w:t>
-      </w:r>
-      <w:r>
-        <w:rPr>
-          <w:rFonts w:ascii="Arial" w:hAnsi="Arial" w:cs="Arial"/>
-          <w:sz w:val="28"/>
-          <w:szCs w:val="28"/>
-        </w:rPr>
-        <w:t>л</w:t>
-      </w:r>
-      <w:r>
-        <w:rPr>
-          <w:rFonts w:ascii="Arial" w:hAnsi="Arial" w:cs="Arial"/>
-          <w:sz w:val="28"/>
-          <w:szCs w:val="28"/>
-        </w:rPr>
-        <w:t>и потребность в нем).</w:t>
-      </w:r>
-    </w:p>
-    <w:p>
-      <w:pPr>
+      </w:pPr>
+      <w:r>
         <w:rPr>
           <w:rFonts w:ascii="Arial" w:hAnsi="Arial" w:cs="Arial"/>
           <w:b/>
@@ -671,8 +648,62 @@
           <w:sz w:val="28"/>
           <w:szCs w:val="28"/>
         </w:rPr>
-      </w:pPr>
-      <w:r>
+        <w:t>Теоретический материал</w:t>
+      </w:r>
+    </w:p>
+    <w:p>
+      <w:pPr>
+        <w:rPr>
+          <w:rFonts w:ascii="Arial" w:hAnsi="Arial" w:cs="Arial"/>
+          <w:sz w:val="28"/>
+          <w:szCs w:val="28"/>
+        </w:rPr>
+      </w:pPr>
+      <w:r>
+        <w:rPr>
+          <w:rFonts w:ascii="Arial" w:hAnsi="Arial" w:cs="Arial"/>
+          <w:sz w:val="28"/>
+          <w:szCs w:val="28"/>
+        </w:rPr>
+        <w:t>Работа аналитика начинается с понимания перспектив той системы управления, в которой работает его клиент. Проблемы автоматизации возникают в первую очередь тогда, когда в существующей системе имеются проблемы или неиспользованные возможности. Они должны быть отмечены в курсовой работе. Программист-аналитик использует в своей работе знания основ работы предприятия, а также специальные знания по соответствующей отрасли производства. Его основным инструментом является способность задавать компетентные вопросы и умение находить на них ответы, в том числе, в литературных источниках. В ходе исследования выясняются потребности в информации и возможные пути решения проблем. Целью описания предметной области является нахождение возможных путей решения поставленной проблемы. Этап начинается с анализа информационных потребностей и имеющихся для их удовлетворения ресурсов, затем выясняются возможные подходы к решению поставленных задач и, наконец, выбирается приемлемый для дальнейшего проектирования вариант. Для лучшего понимания рассматриваемой системы желательно составить подробное описание того, как она функционирует. В этом описании должна содержаться полная информация о процессах, которые протекают в организации, с указанием людей, в них участвующих. Также в описании должны быть отмечены документы, которые фигурируют в рассматриваемых процессах. Особенно важно разделить сотрудников организации по должностям. Это помогает при построении программы определить функционал, который будет доступен тому или иному сотруднику. Кроме этого</w:t>
+      </w:r>
+      <w:r>
+        <w:rPr>
+          <w:rFonts w:ascii="Arial" w:hAnsi="Arial" w:cs="Arial"/>
+          <w:sz w:val="28"/>
+          <w:szCs w:val="28"/>
+        </w:rPr>
+        <w:t>,</w:t>
+      </w:r>
+      <w:r>
+        <w:rPr>
+          <w:rFonts w:ascii="Arial" w:hAnsi="Arial" w:cs="Arial"/>
+          <w:sz w:val="28"/>
+          <w:szCs w:val="28"/>
+        </w:rPr>
+        <w:t xml:space="preserve"> в описании должны быть сформулированы вопросы, на которые будет отвечать разработанная база данных.</w:t>
+      </w:r>
+    </w:p>
+    <w:p>
+      <w:pPr>
+        <w:spacing w:line="259" w:lineRule="auto"/>
+        <w:rPr>
+          <w:rFonts w:ascii="Arial" w:hAnsi="Arial" w:cs="Arial"/>
+          <w:sz w:val="28"/>
+          <w:szCs w:val="28"/>
+        </w:rPr>
+      </w:pPr>
+      <w:r>
+        <w:rPr>
+          <w:rFonts w:ascii="Arial" w:hAnsi="Arial" w:cs="Arial"/>
+          <w:sz w:val="28"/>
+          <w:szCs w:val="28"/>
+        </w:rPr>
+        <w:br w:type="page"/>
+      </w:r>
+    </w:p>
+    <w:p>
+      <w:pPr>
         <w:rPr>
           <w:rFonts w:ascii="Arial" w:hAnsi="Arial" w:cs="Arial"/>
           <w:b/>
@@ -680,78 +711,8 @@
           <w:sz w:val="28"/>
           <w:szCs w:val="28"/>
         </w:rPr>
-        <w:t>Теоретический материал</w:t>
-      </w:r>
-    </w:p>
-    <w:p>
-      <w:pPr>
-        <w:rPr>
-          <w:rFonts w:ascii="Arial" w:hAnsi="Arial" w:cs="Arial"/>
-          <w:sz w:val="28"/>
-          <w:szCs w:val="28"/>
-        </w:rPr>
-      </w:pPr>
-      <w:r>
-        <w:rPr>
-          <w:rFonts w:ascii="Arial" w:hAnsi="Arial" w:cs="Arial"/>
-          <w:sz w:val="28"/>
-          <w:szCs w:val="28"/>
-        </w:rPr>
-        <w:t>Работа аналитика начинается с понимания перспектив той системы управления, в которой работает его клиент. Проблемы автоматизации возникают в первую очередь тогда, когда в существующей системе имеются проблемы или неиспользованные возможности. Они должны быть отмечены в курсовой работе. Программист-аналитик использует в своей работе знания основ работы предприятия, а также специальные знания по соответствующей отрасли производства. Его основным инструментом является способность задавать компетентные вопросы и умение находить на них ответы, в том числе, в литературных источниках. В ходе исследования выясняются потребности в информации и возможные пути решения проблем. Целью описания предметной области является нахождение возможных путей решения поставленной проблемы. Этап начинается с анализа информационных потребностей и имеющихся для их удовлетворения ресурсов, затем выясняются возможные подходы к решению поставленных задач и, наконец, выбирается приемлемый для дальнейшего проектирования вариант. Для лучшего понимания рассматриваемой системы желательно составить подробное описание того</w:t>
-      </w:r>
-      <w:r>
-        <w:rPr>
-          <w:rFonts w:ascii="Arial" w:hAnsi="Arial" w:cs="Arial"/>
-          <w:sz w:val="28"/>
-          <w:szCs w:val="28"/>
-        </w:rPr>
-        <w:t xml:space="preserve">, </w:t>
-      </w:r>
-      <w:r>
-        <w:rPr>
-          <w:rFonts w:ascii="Arial" w:hAnsi="Arial" w:cs="Arial"/>
-          <w:sz w:val="28"/>
-          <w:szCs w:val="28"/>
-        </w:rPr>
-        <w:t>как она функционирует. В этом описании должна содержаться полная информация о процессах, которые протекают в организации, с указанием людей, в них участвующих. Также в описании должны быть отмечены документы, которые фигурируют в рассматриваемых процессах. Особенно важно разделить сотрудников организации по должностям. Это помогает при построении программы определить функционал, который будет доступен тому или иному сотруднику. Кроме этого</w:t>
-      </w:r>
-      <w:r>
-        <w:rPr>
-          <w:rFonts w:ascii="Arial" w:hAnsi="Arial" w:cs="Arial"/>
-          <w:sz w:val="28"/>
-          <w:szCs w:val="28"/>
-        </w:rPr>
-        <w:t>,</w:t>
-      </w:r>
-      <w:r>
-        <w:rPr>
-          <w:rFonts w:ascii="Arial" w:hAnsi="Arial" w:cs="Arial"/>
-          <w:sz w:val="28"/>
-          <w:szCs w:val="28"/>
-        </w:rPr>
-        <w:t xml:space="preserve"> в описании должны быть сформулированы вопросы, на которые будет отвечать разработанная база данных.</w:t>
-      </w:r>
-    </w:p>
-    <w:p>
-      <w:pPr>
-        <w:spacing w:line="259" w:lineRule="auto"/>
-        <w:rPr>
-          <w:rFonts w:ascii="Arial" w:hAnsi="Arial" w:cs="Arial"/>
-          <w:sz w:val="28"/>
-          <w:szCs w:val="28"/>
-        </w:rPr>
-      </w:pPr>
-      <w:r>
-        <w:rPr>
-          <w:rFonts w:ascii="Arial" w:hAnsi="Arial" w:cs="Arial"/>
-          <w:sz w:val="28"/>
-          <w:szCs w:val="28"/>
-        </w:rPr>
-        <w:br w:type="page"/>
-      </w:r>
-    </w:p>
-    <w:p>
-      <w:pPr>
+      </w:pPr>
+      <w:r>
         <w:rPr>
           <w:rFonts w:ascii="Arial" w:hAnsi="Arial" w:cs="Arial"/>
           <w:b/>
@@ -759,7 +720,9 @@
           <w:sz w:val="28"/>
           <w:szCs w:val="28"/>
         </w:rPr>
-      </w:pPr>
+        <w:lastRenderedPageBreak/>
+        <w:t>Описание предметной области</w:t>
+      </w:r>
       <w:r>
         <w:rPr>
           <w:rFonts w:ascii="Arial" w:hAnsi="Arial" w:cs="Arial"/>
@@ -768,17 +731,6 @@
           <w:sz w:val="28"/>
           <w:szCs w:val="28"/>
         </w:rPr>
-        <w:lastRenderedPageBreak/>
-        <w:t>Описание предметной области</w:t>
-      </w:r>
-      <w:r>
-        <w:rPr>
-          <w:rFonts w:ascii="Arial" w:hAnsi="Arial" w:cs="Arial"/>
-          <w:b/>
-          <w:bCs/>
-          <w:sz w:val="28"/>
-          <w:szCs w:val="28"/>
-        </w:rPr>
         <w:t xml:space="preserve"> «Кадры студентов»</w:t>
       </w:r>
     </w:p>
@@ -997,15 +949,7 @@
           <w:szCs w:val="28"/>
         </w:rPr>
         <w:tab/>
-        <w:t xml:space="preserve">Адрес родителей - </w:t>
-      </w:r>
-      <w:r>
-        <w:rPr>
-          <w:rFonts w:ascii="Arial" w:hAnsi="Arial" w:cs="Arial"/>
-          <w:sz w:val="28"/>
-          <w:szCs w:val="28"/>
-        </w:rPr>
-        <w:t>текстовое поле</w:t>
+        <w:t>Адрес родителей - текстовое поле</w:t>
       </w:r>
       <w:r>
         <w:rPr>
@@ -1021,15 +965,7 @@
           <w:sz w:val="28"/>
           <w:szCs w:val="28"/>
         </w:rPr>
-        <w:t>поля (город, улица, дом и другое)</w:t>
-      </w:r>
-      <w:r>
-        <w:rPr>
-          <w:rFonts w:ascii="Arial" w:hAnsi="Arial" w:cs="Arial"/>
-          <w:sz w:val="28"/>
-          <w:szCs w:val="28"/>
-        </w:rPr>
-        <w:t>.</w:t>
+        <w:t>поля (город, улица, дом и другое).</w:t>
       </w:r>
     </w:p>
     <w:p>
@@ -1184,7 +1120,39 @@
           <w:sz w:val="28"/>
           <w:szCs w:val="28"/>
         </w:rPr>
-        <w:t xml:space="preserve"> данной системы заключается в записи данных и их получении. Уполномоченное лицо (администратор) должно иметь доступ к редактированию данных, а некоторые другие лица, использующие данную БД – не</w:t>
+        <w:t xml:space="preserve"> данной системы заключается в </w:t>
+      </w:r>
+      <w:r>
+        <w:rPr>
+          <w:rFonts w:ascii="Arial" w:hAnsi="Arial" w:cs="Arial"/>
+          <w:sz w:val="28"/>
+          <w:szCs w:val="28"/>
+        </w:rPr>
+        <w:t xml:space="preserve">добавлении, редактировании и удалении </w:t>
+      </w:r>
+      <w:r>
+        <w:rPr>
+          <w:rFonts w:ascii="Arial" w:hAnsi="Arial" w:cs="Arial"/>
+          <w:sz w:val="28"/>
+          <w:szCs w:val="28"/>
+        </w:rPr>
+        <w:t>запис</w:t>
+      </w:r>
+      <w:r>
+        <w:rPr>
+          <w:rFonts w:ascii="Arial" w:hAnsi="Arial" w:cs="Arial"/>
+          <w:sz w:val="28"/>
+          <w:szCs w:val="28"/>
+        </w:rPr>
+        <w:t>ей</w:t>
+      </w:r>
+      <w:r>
+        <w:rPr>
+          <w:rFonts w:ascii="Arial" w:hAnsi="Arial" w:cs="Arial"/>
+          <w:sz w:val="28"/>
+          <w:szCs w:val="28"/>
+        </w:rPr>
+        <w:t xml:space="preserve"> данных и их получении. Уполномоченное лицо (администратор) должно иметь доступ к редактированию данных, а некоторые другие лица, использующие данную БД – не</w:t>
       </w:r>
       <w:r>
         <w:rPr>
@@ -1880,6 +1848,7 @@
     <w:lsdException w:name="HTML Sample" w:semiHidden="1" w:unhideWhenUsed="1"/>
     <w:lsdException w:name="HTML Typewriter" w:semiHidden="1" w:unhideWhenUsed="1"/>
     <w:lsdException w:name="HTML Variable" w:semiHidden="1" w:unhideWhenUsed="1"/>
+    <w:lsdException w:name="Normal Table" w:semiHidden="1" w:unhideWhenUsed="1"/>
     <w:lsdException w:name="annotation subject" w:semiHidden="1" w:unhideWhenUsed="1"/>
     <w:lsdException w:name="No List" w:semiHidden="1" w:unhideWhenUsed="1"/>
     <w:lsdException w:name="Outline List 1" w:semiHidden="1" w:unhideWhenUsed="1"/>
@@ -1926,8 +1895,10 @@
     <w:lsdException w:name="Table Subtle 2" w:semiHidden="1" w:unhideWhenUsed="1"/>
     <w:lsdException w:name="Table Web 1" w:semiHidden="1" w:unhideWhenUsed="1"/>
     <w:lsdException w:name="Table Web 2" w:semiHidden="1" w:unhideWhenUsed="1"/>
+    <w:lsdException w:name="Table Web 3" w:semiHidden="1" w:unhideWhenUsed="1"/>
     <w:lsdException w:name="Balloon Text" w:semiHidden="1" w:unhideWhenUsed="1"/>
     <w:lsdException w:name="Table Grid" w:uiPriority="39"/>
+    <w:lsdException w:name="Table Theme" w:semiHidden="1" w:unhideWhenUsed="1"/>
     <w:lsdException w:name="Placeholder Text" w:semiHidden="1"/>
     <w:lsdException w:name="No Spacing" w:uiPriority="1" w:qFormat="1"/>
     <w:lsdException w:name="Light Shading" w:uiPriority="60"/>

</xml_diff>